<commit_message>
Added Principles and Theorems
</commit_message>
<xml_diff>
--- a/Patent Assignment/PROJECT OUTLINE FORM_V1AM_CCDP2100F.docx
+++ b/Patent Assignment/PROJECT OUTLINE FORM_V1AM_CCDP2100F.docx
@@ -236,8 +236,13 @@
               <w:t>2.</w:t>
             </w:r>
             <w:r>
-              <w:t xml:space="preserve"> David Briglio</w:t>
-            </w:r>
+              <w:t xml:space="preserve"> David </w:t>
+            </w:r>
+            <w:proofErr w:type="spellStart"/>
+            <w:r>
+              <w:t>Briglio</w:t>
+            </w:r>
+            <w:proofErr w:type="spellEnd"/>
           </w:p>
           <w:p>
             <w:r>
@@ -258,8 +263,21 @@
               <w:t>4.</w:t>
             </w:r>
             <w:r>
-              <w:t xml:space="preserve"> Larona Mkotedi</w:t>
-            </w:r>
+              <w:t xml:space="preserve"> </w:t>
+            </w:r>
+            <w:proofErr w:type="spellStart"/>
+            <w:r>
+              <w:t>Larona</w:t>
+            </w:r>
+            <w:proofErr w:type="spellEnd"/>
+            <w:r>
+              <w:t xml:space="preserve"> </w:t>
+            </w:r>
+            <w:proofErr w:type="spellStart"/>
+            <w:r>
+              <w:t>Mkotedi</w:t>
+            </w:r>
+            <w:proofErr w:type="spellEnd"/>
           </w:p>
         </w:tc>
       </w:tr>
@@ -297,125 +315,34 @@
                 <w:b/>
               </w:rPr>
             </w:pPr>
-            <w:bookmarkStart w:id="0" w:name="_GoBack"/>
-            <w:bookmarkEnd w:id="0"/>
+          </w:p>
+          <w:p>
+            <w:pPr>
+              <w:rPr>
+                <w:b/>
+              </w:rPr>
+            </w:pPr>
+          </w:p>
+          <w:p>
+            <w:pPr>
+              <w:rPr>
+                <w:b/>
+              </w:rPr>
+            </w:pPr>
+            <w:r>
+              <w:rPr>
+                <w:b/>
+              </w:rPr>
+              <w:t>TIME MANAGEMENT EVALUATION</w:t>
+            </w:r>
+            <w:r>
+              <w:rPr>
+                <w:b/>
+              </w:rPr>
+              <w:t xml:space="preserve"> </w:t>
+            </w:r>
           </w:p>
           <w:p/>
-          <w:p>
-            <w:pPr>
-              <w:rPr>
-                <w:b/>
-              </w:rPr>
-            </w:pPr>
-            <w:r>
-              <w:rPr>
-                <w:b/>
-              </w:rPr>
-              <w:t>What will be its most challenging aspect?</w:t>
-            </w:r>
-          </w:p>
-          <w:p>
-            <w:pPr>
-              <w:rPr>
-                <w:b/>
-              </w:rPr>
-            </w:pPr>
-          </w:p>
-          <w:p>
-            <w:pPr>
-              <w:rPr>
-                <w:b/>
-              </w:rPr>
-            </w:pPr>
-            <w:r>
-              <w:rPr>
-                <w:b/>
-              </w:rPr>
-              <w:t>TIME MANAGEMENT EVALUATION</w:t>
-            </w:r>
-            <w:r>
-              <w:rPr>
-                <w:b/>
-              </w:rPr>
-              <w:t xml:space="preserve"> </w:t>
-            </w:r>
-          </w:p>
-          <w:p>
-            <w:r>
-              <w:rPr>
-                <w:b/>
-              </w:rPr>
-              <w:t xml:space="preserve">(This Part needs to be done as team; </w:t>
-            </w:r>
-            <w:r>
-              <w:t>Use a Forum or whatever works best for your team)</w:t>
-            </w:r>
-            <w:r>
-              <w:t>:</w:t>
-            </w:r>
-          </w:p>
-          <w:p>
-            <w:r>
-              <w:rPr>
-                <w:b/>
-              </w:rPr>
-              <w:t xml:space="preserve">How many person-hours do </w:t>
-            </w:r>
-            <w:r>
-              <w:rPr>
-                <w:b/>
-              </w:rPr>
-              <w:t xml:space="preserve">you estimate the </w:t>
-            </w:r>
-            <w:r>
-              <w:rPr>
-                <w:b/>
-              </w:rPr>
-              <w:t>planning-to-</w:t>
-            </w:r>
-            <w:r>
-              <w:rPr>
-                <w:b/>
-              </w:rPr>
-              <w:t>presentation of th</w:t>
-            </w:r>
-            <w:r>
-              <w:rPr>
-                <w:b/>
-              </w:rPr>
-              <w:t>is component’s</w:t>
-            </w:r>
-            <w:r>
-              <w:rPr>
-                <w:b/>
-              </w:rPr>
-              <w:t xml:space="preserve"> design </w:t>
-            </w:r>
-            <w:r>
-              <w:rPr>
-                <w:b/>
-              </w:rPr>
-              <w:t>will take</w:t>
-            </w:r>
-            <w:r>
-              <w:rPr>
-                <w:b/>
-              </w:rPr>
-              <w:t>?</w:t>
-            </w:r>
-            <w:r>
-              <w:rPr>
-                <w:b/>
-              </w:rPr>
-              <w:t xml:space="preserve">  </w:t>
-            </w:r>
-            <w:r>
-              <w:t>What R&amp;D stages would you consider?</w:t>
-            </w:r>
-            <w:r>
-              <w:t xml:space="preserve">  The purpose of this Part of the exercise is to ensure that all team members are aware and agree on the number of hours required for the design of this component </w:t>
-            </w:r>
-          </w:p>
           <w:p>
             <w:pPr>
               <w:pStyle w:val="ListParagraph"/>
@@ -431,7 +358,27 @@
               <w:rPr>
                 <w:b/>
               </w:rPr>
-              <w:t xml:space="preserve">(e.g. </w:t>
+              <w:t xml:space="preserve"> </w:t>
+            </w:r>
+            <w:r>
+              <w:rPr>
+                <w:b/>
+              </w:rPr>
+              <w:t>(</w:t>
+            </w:r>
+            <w:proofErr w:type="gramStart"/>
+            <w:r>
+              <w:rPr>
+                <w:b/>
+              </w:rPr>
+              <w:t>e</w:t>
+            </w:r>
+            <w:proofErr w:type="gramEnd"/>
+            <w:r>
+              <w:rPr>
+                <w:b/>
+              </w:rPr>
+              <w:t xml:space="preserve">.g. </w:t>
             </w:r>
             <w:r>
               <w:rPr>
@@ -470,7 +417,21 @@
               <w:rPr>
                 <w:b/>
               </w:rPr>
-              <w:t xml:space="preserve">(e.g. Researching phase ):  </w:t>
+              <w:t>(</w:t>
+            </w:r>
+            <w:proofErr w:type="gramStart"/>
+            <w:r>
+              <w:rPr>
+                <w:b/>
+              </w:rPr>
+              <w:t>e</w:t>
+            </w:r>
+            <w:proofErr w:type="gramEnd"/>
+            <w:r>
+              <w:rPr>
+                <w:b/>
+              </w:rPr>
+              <w:t xml:space="preserve">.g. Researching phase ):  </w:t>
             </w:r>
             <w:r>
               <w:t>______person-hours</w:t>
@@ -491,7 +452,21 @@
               <w:rPr>
                 <w:b/>
               </w:rPr>
-              <w:t xml:space="preserve">(e.g. Writing phase ):  </w:t>
+              <w:t>(</w:t>
+            </w:r>
+            <w:proofErr w:type="gramStart"/>
+            <w:r>
+              <w:rPr>
+                <w:b/>
+              </w:rPr>
+              <w:t>e</w:t>
+            </w:r>
+            <w:proofErr w:type="gramEnd"/>
+            <w:r>
+              <w:rPr>
+                <w:b/>
+              </w:rPr>
+              <w:t xml:space="preserve">.g. Writing phase ):  </w:t>
             </w:r>
             <w:r>
               <w:t>______person-hours</w:t>
@@ -512,7 +487,21 @@
               <w:rPr>
                 <w:b/>
               </w:rPr>
-              <w:t>(e.g. Peer Feedback phase</w:t>
+              <w:t>(</w:t>
+            </w:r>
+            <w:proofErr w:type="gramStart"/>
+            <w:r>
+              <w:rPr>
+                <w:b/>
+              </w:rPr>
+              <w:t>e</w:t>
+            </w:r>
+            <w:proofErr w:type="gramEnd"/>
+            <w:r>
+              <w:rPr>
+                <w:b/>
+              </w:rPr>
+              <w:t>.g. Peer Feedback phase</w:t>
             </w:r>
             <w:r>
               <w:rPr>
@@ -539,7 +528,21 @@
               <w:rPr>
                 <w:b/>
               </w:rPr>
-              <w:t>(e.g. Illustration phase</w:t>
+              <w:t>(</w:t>
+            </w:r>
+            <w:proofErr w:type="gramStart"/>
+            <w:r>
+              <w:rPr>
+                <w:b/>
+              </w:rPr>
+              <w:t>e</w:t>
+            </w:r>
+            <w:proofErr w:type="gramEnd"/>
+            <w:r>
+              <w:rPr>
+                <w:b/>
+              </w:rPr>
+              <w:t>.g. Illustration phase</w:t>
             </w:r>
             <w:r>
               <w:rPr>
@@ -566,7 +569,21 @@
               <w:rPr>
                 <w:b/>
               </w:rPr>
-              <w:t xml:space="preserve">(e.g. Reviewing Drafts phase </w:t>
+              <w:t>(</w:t>
+            </w:r>
+            <w:proofErr w:type="gramStart"/>
+            <w:r>
+              <w:rPr>
+                <w:b/>
+              </w:rPr>
+              <w:t>e</w:t>
+            </w:r>
+            <w:proofErr w:type="gramEnd"/>
+            <w:r>
+              <w:rPr>
+                <w:b/>
+              </w:rPr>
+              <w:t xml:space="preserve">.g. Reviewing Drafts phase </w:t>
             </w:r>
             <w:r>
               <w:rPr>
@@ -593,7 +610,21 @@
               <w:rPr>
                 <w:b/>
               </w:rPr>
-              <w:t xml:space="preserve">(e.g. Component fit </w:t>
+              <w:t>(</w:t>
+            </w:r>
+            <w:proofErr w:type="gramStart"/>
+            <w:r>
+              <w:rPr>
+                <w:b/>
+              </w:rPr>
+              <w:t>e</w:t>
+            </w:r>
+            <w:proofErr w:type="gramEnd"/>
+            <w:r>
+              <w:rPr>
+                <w:b/>
+              </w:rPr>
+              <w:t xml:space="preserve">.g. Component fit </w:t>
             </w:r>
             <w:r>
               <w:rPr>
@@ -644,7 +675,21 @@
               <w:rPr>
                 <w:b/>
               </w:rPr>
-              <w:t xml:space="preserve">(e.g. Final Editing of writing phase </w:t>
+              <w:t>(</w:t>
+            </w:r>
+            <w:proofErr w:type="gramStart"/>
+            <w:r>
+              <w:rPr>
+                <w:b/>
+              </w:rPr>
+              <w:t>e</w:t>
+            </w:r>
+            <w:proofErr w:type="gramEnd"/>
+            <w:r>
+              <w:rPr>
+                <w:b/>
+              </w:rPr>
+              <w:t xml:space="preserve">.g. Final Editing of writing phase </w:t>
             </w:r>
             <w:r>
               <w:rPr>
@@ -671,7 +716,21 @@
               <w:rPr>
                 <w:b/>
               </w:rPr>
-              <w:t xml:space="preserve">(e.g. Planning phase for verbal presentation materials </w:t>
+              <w:t>(</w:t>
+            </w:r>
+            <w:proofErr w:type="gramStart"/>
+            <w:r>
+              <w:rPr>
+                <w:b/>
+              </w:rPr>
+              <w:t>e</w:t>
+            </w:r>
+            <w:proofErr w:type="gramEnd"/>
+            <w:r>
+              <w:rPr>
+                <w:b/>
+              </w:rPr>
+              <w:t xml:space="preserve">.g. Planning phase for verbal presentation materials </w:t>
             </w:r>
             <w:r>
               <w:rPr>
@@ -698,7 +757,21 @@
               <w:rPr>
                 <w:b/>
               </w:rPr>
-              <w:t xml:space="preserve">(e.g. Adapting </w:t>
+              <w:t>(</w:t>
+            </w:r>
+            <w:proofErr w:type="gramStart"/>
+            <w:r>
+              <w:rPr>
+                <w:b/>
+              </w:rPr>
+              <w:t>e</w:t>
+            </w:r>
+            <w:proofErr w:type="gramEnd"/>
+            <w:r>
+              <w:rPr>
+                <w:b/>
+              </w:rPr>
+              <w:t xml:space="preserve">.g. Adapting </w:t>
             </w:r>
             <w:r>
               <w:rPr>
@@ -710,13 +783,27 @@
               <w:rPr>
                 <w:b/>
               </w:rPr>
-              <w:t xml:space="preserve"> to essential P</w:t>
-            </w:r>
-            <w:r>
-              <w:rPr>
-                <w:b/>
-              </w:rPr>
-              <w:t>owerpoint (P</w:t>
+              <w:t xml:space="preserve"> to essential </w:t>
+            </w:r>
+            <w:proofErr w:type="spellStart"/>
+            <w:r>
+              <w:rPr>
+                <w:b/>
+              </w:rPr>
+              <w:t>P</w:t>
+            </w:r>
+            <w:r>
+              <w:rPr>
+                <w:b/>
+              </w:rPr>
+              <w:t>owerpoint</w:t>
+            </w:r>
+            <w:proofErr w:type="spellEnd"/>
+            <w:r>
+              <w:rPr>
+                <w:b/>
+              </w:rPr>
+              <w:t xml:space="preserve"> (P</w:t>
             </w:r>
             <w:r>
               <w:rPr>
@@ -916,20 +1003,31 @@
               </w:rPr>
               <w:t xml:space="preserve">  </w:t>
             </w:r>
+            <w:proofErr w:type="spellStart"/>
             <w:r>
               <w:rPr>
                 <w:b/>
                 <w:highlight w:val="cyan"/>
               </w:rPr>
-              <w:t>B:so</w:t>
-            </w:r>
+              <w:t>B</w:t>
+            </w:r>
+            <w:proofErr w:type="gramStart"/>
             <w:r>
               <w:rPr>
                 <w:b/>
                 <w:highlight w:val="cyan"/>
               </w:rPr>
+              <w:t>:so</w:t>
+            </w:r>
+            <w:r>
+              <w:rPr>
+                <w:b/>
+                <w:highlight w:val="cyan"/>
+              </w:rPr>
               <w:t>mewhat</w:t>
             </w:r>
+            <w:proofErr w:type="spellEnd"/>
+            <w:proofErr w:type="gramEnd"/>
             <w:r>
               <w:rPr>
                 <w:b/>
@@ -959,7 +1057,6 @@
               <w:rPr>
                 <w:b/>
               </w:rPr>
-              <w:lastRenderedPageBreak/>
               <w:t xml:space="preserve">PRINCIPLES / </w:t>
             </w:r>
             <w:r>
@@ -974,11 +1071,19 @@
               </w:rPr>
               <w:t xml:space="preserve"> /</w:t>
             </w:r>
-            <w:r>
-              <w:rPr>
-                <w:b/>
-              </w:rPr>
-              <w:t xml:space="preserve">LAWS  mostly from </w:t>
+            <w:proofErr w:type="gramStart"/>
+            <w:r>
+              <w:rPr>
+                <w:b/>
+              </w:rPr>
+              <w:t>LAWS  mostly</w:t>
+            </w:r>
+            <w:proofErr w:type="gramEnd"/>
+            <w:r>
+              <w:rPr>
+                <w:b/>
+              </w:rPr>
+              <w:t xml:space="preserve"> from </w:t>
             </w:r>
             <w:r>
               <w:rPr>
@@ -1277,7 +1382,38 @@
               <w:rPr>
                 <w:b/>
               </w:rPr>
-              <w:t>If not during class-time, could you meet on-line (via Skype, Google Docs or cuLearn ?Bluebutton?)?</w:t>
+              <w:lastRenderedPageBreak/>
+              <w:t xml:space="preserve">If not during class-time, could you meet on-line (via Skype, Google Docs or </w:t>
+            </w:r>
+            <w:proofErr w:type="spellStart"/>
+            <w:proofErr w:type="gramStart"/>
+            <w:r>
+              <w:rPr>
+                <w:b/>
+              </w:rPr>
+              <w:t>cuLearn</w:t>
+            </w:r>
+            <w:proofErr w:type="spellEnd"/>
+            <w:r>
+              <w:rPr>
+                <w:b/>
+              </w:rPr>
+              <w:t xml:space="preserve"> ?</w:t>
+            </w:r>
+            <w:proofErr w:type="spellStart"/>
+            <w:r>
+              <w:rPr>
+                <w:b/>
+              </w:rPr>
+              <w:t>Bluebutton</w:t>
+            </w:r>
+            <w:proofErr w:type="spellEnd"/>
+            <w:proofErr w:type="gramEnd"/>
+            <w:r>
+              <w:rPr>
+                <w:b/>
+              </w:rPr>
+              <w:t>?)?</w:t>
             </w:r>
           </w:p>
           <w:p/>
@@ -1410,10 +1546,7 @@
               <w:fldChar w:fldCharType="begin"/>
             </w:r>
             <w:r>
-              <w:instrText xml:space="preserve"> HYPERLINK</w:instrText>
-            </w:r>
-            <w:r>
-              <w:instrText xml:space="preserve"> "http://www.ieee.org/documents/ieeecitationref.pdf" \t "_blank" </w:instrText>
+              <w:instrText xml:space="preserve"> HYPERLINK "http://www.ieee.org/documents/ieeecitationref.pdf" \t "_blank" </w:instrText>
             </w:r>
             <w:r>
               <w:fldChar w:fldCharType="separate"/>
@@ -1500,10 +1633,7 @@
               <w:fldChar w:fldCharType="begin"/>
             </w:r>
             <w:r>
-              <w:instrText xml:space="preserve"> HYPERLINK "http:</w:instrText>
-            </w:r>
-            <w:r>
-              <w:instrText xml:space="preserve">//www.library.carleton.ca/find/journal-articles" \t "_blank" </w:instrText>
+              <w:instrText xml:space="preserve"> HYPERLINK "http://www.library.carleton.ca/find/journal-articles" \t "_blank" </w:instrText>
             </w:r>
             <w:r>
               <w:fldChar w:fldCharType="separate"/>
@@ -1533,7 +1663,15 @@
               <w:fldChar w:fldCharType="end"/>
             </w:r>
             <w:r>
-              <w:t xml:space="preserve"> These engineering concepts must support your project patent of this term which is focused on improving the safety and energy-efficiency of automobiles</w:t>
+              <w:t xml:space="preserve"> These engineering concepts must support your project patent of this </w:t>
+            </w:r>
+            <w:proofErr w:type="gramStart"/>
+            <w:r>
+              <w:t>term which</w:t>
+            </w:r>
+            <w:proofErr w:type="gramEnd"/>
+            <w:r>
+              <w:t xml:space="preserve"> is focused on improving the safety and energy-efficiency of automobiles</w:t>
             </w:r>
             <w:r>
               <w:t>.</w:t>
@@ -1552,10 +1690,7 @@
               <w:fldChar w:fldCharType="begin"/>
             </w:r>
             <w:r>
-              <w:instrText xml:space="preserve"> HY</w:instrText>
-            </w:r>
-            <w:r>
-              <w:instrText xml:space="preserve">PERLINK "http://www.ieee.org/documents/ieeecitationref.pdf" \t "_blank" </w:instrText>
+              <w:instrText xml:space="preserve"> HYPERLINK "http://www.ieee.org/documents/ieeecitationref.pdf" \t "_blank" </w:instrText>
             </w:r>
             <w:r>
               <w:fldChar w:fldCharType="separate"/>
@@ -1643,6 +1778,8 @@
             <w:r>
               <w:t>other classmates’ feedback)</w:t>
             </w:r>
+            <w:bookmarkStart w:id="0" w:name="_GoBack"/>
+            <w:bookmarkEnd w:id="0"/>
           </w:p>
           <w:p>
             <w:pPr>
@@ -1650,6 +1787,7 @@
                 <w:b/>
               </w:rPr>
             </w:pPr>
+            <w:proofErr w:type="gramStart"/>
             <w:r>
               <w:rPr>
                 <w:b/>
@@ -1660,7 +1798,14 @@
               <w:rPr>
                 <w:b/>
               </w:rPr>
-              <w:t xml:space="preserve"> their 2 different principles</w:t>
+              <w:t xml:space="preserve"> their</w:t>
+            </w:r>
+            <w:proofErr w:type="gramEnd"/>
+            <w:r>
+              <w:rPr>
+                <w:b/>
+              </w:rPr>
+              <w:t xml:space="preserve"> 2 different principles</w:t>
             </w:r>
             <w:r>
               <w:rPr>
@@ -1766,6 +1911,7 @@
               </w:rPr>
               <w:t xml:space="preserve">1, </w:t>
             </w:r>
+            <w:proofErr w:type="gramStart"/>
             <w:r>
               <w:rPr>
                 <w:b/>
@@ -1784,13 +1930,19 @@
               </w:rPr>
               <w:t>:</w:t>
             </w:r>
+            <w:proofErr w:type="gramEnd"/>
           </w:p>
           <w:p>
             <w:r>
               <w:t>(</w:t>
             </w:r>
-            <w:r>
-              <w:t xml:space="preserve">indicate if you are </w:t>
+            <w:proofErr w:type="gramStart"/>
+            <w:r>
+              <w:t>indicate</w:t>
+            </w:r>
+            <w:proofErr w:type="gramEnd"/>
+            <w:r>
+              <w:t xml:space="preserve"> if you are </w:t>
             </w:r>
             <w:r>
               <w:t>also designated as the Component’s 1</w:t>
@@ -2030,6 +2182,7 @@
               </w:rPr>
               <w:t xml:space="preserve">2, </w:t>
             </w:r>
+            <w:proofErr w:type="gramStart"/>
             <w:r>
               <w:rPr>
                 <w:b/>
@@ -2048,10 +2201,19 @@
               </w:rPr>
               <w:t>:</w:t>
             </w:r>
-          </w:p>
-          <w:p>
-            <w:r>
-              <w:t xml:space="preserve"> (indicate if you are also designated as the Component’s 1</w:t>
+            <w:proofErr w:type="gramEnd"/>
+          </w:p>
+          <w:p>
+            <w:r>
+              <w:t xml:space="preserve"> (</w:t>
+            </w:r>
+            <w:proofErr w:type="gramStart"/>
+            <w:r>
+              <w:t>indicate</w:t>
+            </w:r>
+            <w:proofErr w:type="gramEnd"/>
+            <w:r>
+              <w:t xml:space="preserve"> if you are also designated as the Component’s 1</w:t>
             </w:r>
             <w:r>
               <w:rPr>
@@ -2104,6 +2266,7 @@
           </w:p>
           <w:p>
             <w:r>
+              <w:lastRenderedPageBreak/>
               <w:t>Reference 2:</w:t>
             </w:r>
           </w:p>
@@ -2230,6 +2393,7 @@
               </w:rPr>
               <w:t xml:space="preserve">, </w:t>
             </w:r>
+            <w:proofErr w:type="gramStart"/>
             <w:r>
               <w:rPr>
                 <w:b/>
@@ -2248,10 +2412,19 @@
               </w:rPr>
               <w:t>:</w:t>
             </w:r>
-          </w:p>
-          <w:p>
-            <w:r>
-              <w:t xml:space="preserve"> (indicate if you are also designated as the Component’s 1</w:t>
+            <w:proofErr w:type="gramEnd"/>
+          </w:p>
+          <w:p>
+            <w:r>
+              <w:t xml:space="preserve"> (</w:t>
+            </w:r>
+            <w:proofErr w:type="gramStart"/>
+            <w:r>
+              <w:t>indicate</w:t>
+            </w:r>
+            <w:proofErr w:type="gramEnd"/>
+            <w:r>
+              <w:t xml:space="preserve"> if you are also designated as the Component’s 1</w:t>
             </w:r>
             <w:r>
               <w:rPr>
@@ -2453,6 +2626,7 @@
               </w:rPr>
               <w:t xml:space="preserve">, </w:t>
             </w:r>
+            <w:proofErr w:type="gramStart"/>
             <w:r>
               <w:rPr>
                 <w:b/>
@@ -2471,10 +2645,19 @@
               </w:rPr>
               <w:t>:</w:t>
             </w:r>
-          </w:p>
-          <w:p>
-            <w:r>
-              <w:t xml:space="preserve"> (indicate if you are also designated as the Component’s 1</w:t>
+            <w:proofErr w:type="gramEnd"/>
+          </w:p>
+          <w:p>
+            <w:r>
+              <w:t xml:space="preserve"> (</w:t>
+            </w:r>
+            <w:proofErr w:type="gramStart"/>
+            <w:r>
+              <w:t>indicate</w:t>
+            </w:r>
+            <w:proofErr w:type="gramEnd"/>
+            <w:r>
+              <w:t xml:space="preserve"> if you are also designated as the Component’s 1</w:t>
             </w:r>
             <w:r>
               <w:rPr>
@@ -2579,7 +2762,6 @@
               <w:rPr>
                 <w:b/>
               </w:rPr>
-              <w:lastRenderedPageBreak/>
               <w:t>Name of your Principle-</w:t>
             </w:r>
             <w:r>
@@ -2783,15 +2965,44 @@
               <w:rPr>
                 <w:b/>
               </w:rPr>
-              <w:t xml:space="preserve"> (using </w:t>
-            </w:r>
-            <w:r>
-              <w:rPr>
-                <w:b/>
-              </w:rPr>
-              <w:t xml:space="preserve">your drawing skills, GoogleDraw*?, </w:t>
+              <w:t xml:space="preserve"> (</w:t>
+            </w:r>
+            <w:proofErr w:type="gramStart"/>
+            <w:r>
+              <w:rPr>
+                <w:b/>
+              </w:rPr>
+              <w:t>using</w:t>
+            </w:r>
+            <w:proofErr w:type="gramEnd"/>
+            <w:r>
+              <w:rPr>
+                <w:b/>
+              </w:rPr>
+              <w:t xml:space="preserve"> </w:t>
+            </w:r>
+            <w:r>
+              <w:rPr>
+                <w:b/>
+              </w:rPr>
+              <w:t xml:space="preserve">your drawing skills, </w:t>
+            </w:r>
+            <w:proofErr w:type="spellStart"/>
+            <w:r>
+              <w:rPr>
+                <w:b/>
+              </w:rPr>
+              <w:t>GoogleDraw</w:t>
+            </w:r>
+            <w:proofErr w:type="spellEnd"/>
+            <w:r>
+              <w:rPr>
+                <w:b/>
+              </w:rPr>
+              <w:t xml:space="preserve">*?, </w:t>
             </w:r>
             <w:hyperlink r:id="rId9" w:history="1">
+              <w:proofErr w:type="spellStart"/>
               <w:r>
                 <w:rPr>
                   <w:rStyle w:val="Hyperlink"/>
@@ -2799,6 +3010,7 @@
                 </w:rPr>
                 <w:t>Intellicad</w:t>
               </w:r>
+              <w:proofErr w:type="spellEnd"/>
             </w:hyperlink>
             <w:r>
               <w:rPr>
@@ -2818,7 +3030,23 @@
                   <w:rStyle w:val="Hyperlink"/>
                   <w:b/>
                 </w:rPr>
-                <w:t>simpler form of Autocad*?)</w:t>
+                <w:t xml:space="preserve">simpler form of </w:t>
+              </w:r>
+              <w:proofErr w:type="spellStart"/>
+              <w:r>
+                <w:rPr>
+                  <w:rStyle w:val="Hyperlink"/>
+                  <w:b/>
+                </w:rPr>
+                <w:t>Autocad</w:t>
+              </w:r>
+              <w:proofErr w:type="spellEnd"/>
+              <w:r>
+                <w:rPr>
+                  <w:rStyle w:val="Hyperlink"/>
+                  <w:b/>
+                </w:rPr>
+                <w:t>*?)</w:t>
               </w:r>
             </w:hyperlink>
             <w:r>
@@ -2921,6 +3149,7 @@
               <w:jc w:val="center"/>
             </w:pPr>
             <w:r>
+              <w:lastRenderedPageBreak/>
               <w:br w:type="page"/>
             </w:r>
             <w:r>
@@ -2939,8 +3168,13 @@
             </w:r>
           </w:p>
           <w:p>
-            <w:r>
-              <w:t>e.g.:  TBL: To Be Learned</w:t>
+            <w:proofErr w:type="gramStart"/>
+            <w:r>
+              <w:t>e</w:t>
+            </w:r>
+            <w:proofErr w:type="gramEnd"/>
+            <w:r>
+              <w:t>.g.:  TBL: To Be Learned</w:t>
             </w:r>
           </w:p>
           <w:p/>
@@ -2961,7 +3195,15 @@
               <w:t>Number</w:t>
             </w:r>
             <w:r>
-              <w:t xml:space="preserve"> of persons times the number of hours to complete component phases. (e.g.: 4persons*36hours each (~3hours per week, on average) = 144 person-hours</w:t>
+              <w:t xml:space="preserve"> of persons times the number of hours to complete component phases. (</w:t>
+            </w:r>
+            <w:proofErr w:type="gramStart"/>
+            <w:r>
+              <w:t>e</w:t>
+            </w:r>
+            <w:proofErr w:type="gramEnd"/>
+            <w:r>
+              <w:t>.g.: 4persons*36hours each (~3hours per week, on average) = 144 person-hours</w:t>
             </w:r>
           </w:p>
         </w:tc>
@@ -3057,14 +3299,22 @@
           <w:docPartUnique/>
         </w:docPartObj>
       </w:sdtPr>
-      <w:sdtEndPr/>
       <w:sdtContent>
+        <w:proofErr w:type="gramStart"/>
         <w:r>
           <w:rPr>
             <w:rFonts w:cstheme="minorHAnsi"/>
             <w:sz w:val="20"/>
           </w:rPr>
-          <w:t xml:space="preserve">           V1         2-July-2013 at 20:30         </w:t>
+          <w:t xml:space="preserve">           V1</w:t>
+        </w:r>
+        <w:proofErr w:type="gramEnd"/>
+        <w:r>
+          <w:rPr>
+            <w:rFonts w:cstheme="minorHAnsi"/>
+            <w:sz w:val="20"/>
+          </w:rPr>
+          <w:t xml:space="preserve">         2-July-2013 at 20:30         </w:t>
         </w:r>
         <w:r>
           <w:rPr>
@@ -4351,7 +4601,7 @@
 </file>
 
 <file path=customXml/itemProps1.xml><?xml version="1.0" encoding="utf-8"?>
-<ds:datastoreItem xmlns:ds="http://schemas.openxmlformats.org/officeDocument/2006/customXml" ds:itemID="{161F361A-7863-6144-A720-38B674BB0D61}">
+<ds:datastoreItem xmlns:ds="http://schemas.openxmlformats.org/officeDocument/2006/customXml" ds:itemID="{6571A353-4C22-6746-9F9D-3EE6382FF84A}">
   <ds:schemaRefs>
     <ds:schemaRef ds:uri="http://schemas.openxmlformats.org/officeDocument/2006/bibliography"/>
   </ds:schemaRefs>

</xml_diff>